<commit_message>
added link to github repository
</commit_message>
<xml_diff>
--- a/report.docx
+++ b/report.docx
@@ -245,6 +245,13 @@
     <w:p/>
     <w:sdt>
       <w:sdtPr>
+        <w:rPr>
+          <w:rFonts w:asciiTheme="minorHAnsi" w:eastAsiaTheme="minorHAnsi" w:hAnsiTheme="minorHAnsi" w:cstheme="minorBidi"/>
+          <w:color w:val="auto"/>
+          <w:sz w:val="22"/>
+          <w:szCs w:val="22"/>
+          <w:lang w:eastAsia="en-US"/>
+        </w:rPr>
         <w:id w:val="1446960810"/>
         <w:docPartObj>
           <w:docPartGallery w:val="Table of Contents"/>
@@ -253,13 +260,8 @@
       </w:sdtPr>
       <w:sdtEndPr>
         <w:rPr>
-          <w:rFonts w:asciiTheme="minorHAnsi" w:eastAsiaTheme="minorHAnsi" w:hAnsiTheme="minorHAnsi" w:cstheme="minorBidi"/>
           <w:b/>
           <w:bCs/>
-          <w:color w:val="auto"/>
-          <w:sz w:val="22"/>
-          <w:szCs w:val="22"/>
-          <w:lang w:eastAsia="en-US"/>
         </w:rPr>
       </w:sdtEndPr>
       <w:sdtContent>
@@ -278,7 +280,9 @@
               <w:tab w:val="right" w:leader="dot" w:pos="10456"/>
             </w:tabs>
             <w:rPr>
+              <w:rFonts w:eastAsiaTheme="minorEastAsia"/>
               <w:noProof/>
+              <w:lang w:eastAsia="ru-RU"/>
             </w:rPr>
           </w:pPr>
           <w:r>
@@ -290,7 +294,7 @@
           <w:r>
             <w:fldChar w:fldCharType="separate"/>
           </w:r>
-          <w:hyperlink w:anchor="_Toc55914377" w:history="1">
+          <w:hyperlink w:anchor="_Toc55998684" w:history="1">
             <w:r>
               <w:rPr>
                 <w:rStyle w:val="a5"/>
@@ -317,7 +321,7 @@
                 <w:noProof/>
                 <w:webHidden/>
               </w:rPr>
-              <w:instrText xml:space="preserve"> PAGEREF _Toc55914377 \h </w:instrText>
+              <w:instrText xml:space="preserve"> PAGEREF _Toc55998684 \h </w:instrText>
             </w:r>
             <w:r>
               <w:rPr>
@@ -355,10 +359,12 @@
               <w:tab w:val="right" w:leader="dot" w:pos="10456"/>
             </w:tabs>
             <w:rPr>
+              <w:rFonts w:eastAsiaTheme="minorEastAsia"/>
               <w:noProof/>
+              <w:lang w:eastAsia="ru-RU"/>
             </w:rPr>
           </w:pPr>
-          <w:hyperlink w:anchor="_Toc55914378" w:history="1">
+          <w:hyperlink w:anchor="_Toc55998685" w:history="1">
             <w:r>
               <w:rPr>
                 <w:rStyle w:val="a5"/>
@@ -400,7 +406,7 @@
                 <w:noProof/>
                 <w:webHidden/>
               </w:rPr>
-              <w:instrText xml:space="preserve"> PAGEREF _Toc55914378 \h </w:instrText>
+              <w:instrText xml:space="preserve"> PAGEREF _Toc55998685 \h </w:instrText>
             </w:r>
             <w:r>
               <w:rPr>
@@ -438,10 +444,12 @@
               <w:tab w:val="right" w:leader="dot" w:pos="10456"/>
             </w:tabs>
             <w:rPr>
+              <w:rFonts w:eastAsiaTheme="minorEastAsia"/>
               <w:noProof/>
+              <w:lang w:eastAsia="ru-RU"/>
             </w:rPr>
           </w:pPr>
-          <w:hyperlink w:anchor="_Toc55914379" w:history="1">
+          <w:hyperlink w:anchor="_Toc55998686" w:history="1">
             <w:r>
               <w:rPr>
                 <w:rStyle w:val="a5"/>
@@ -468,7 +476,7 @@
                 <w:noProof/>
                 <w:webHidden/>
               </w:rPr>
-              <w:instrText xml:space="preserve"> PAGEREF _Toc55914379 \h </w:instrText>
+              <w:instrText xml:space="preserve"> PAGEREF _Toc55998686 \h </w:instrText>
             </w:r>
             <w:r>
               <w:rPr>
@@ -506,10 +514,12 @@
               <w:tab w:val="right" w:leader="dot" w:pos="10456"/>
             </w:tabs>
             <w:rPr>
+              <w:rFonts w:eastAsiaTheme="minorEastAsia"/>
               <w:noProof/>
+              <w:lang w:eastAsia="ru-RU"/>
             </w:rPr>
           </w:pPr>
-          <w:hyperlink w:anchor="_Toc55914380" w:history="1">
+          <w:hyperlink w:anchor="_Toc55998687" w:history="1">
             <w:r>
               <w:rPr>
                 <w:rStyle w:val="a5"/>
@@ -536,7 +546,7 @@
                 <w:noProof/>
                 <w:webHidden/>
               </w:rPr>
-              <w:instrText xml:space="preserve"> PAGEREF _Toc55914380 \h </w:instrText>
+              <w:instrText xml:space="preserve"> PAGEREF _Toc55998687 \h </w:instrText>
             </w:r>
             <w:r>
               <w:rPr>
@@ -574,10 +584,12 @@
               <w:tab w:val="right" w:leader="dot" w:pos="10456"/>
             </w:tabs>
             <w:rPr>
+              <w:rFonts w:eastAsiaTheme="minorEastAsia"/>
               <w:noProof/>
+              <w:lang w:eastAsia="ru-RU"/>
             </w:rPr>
           </w:pPr>
-          <w:hyperlink w:anchor="_Toc55914381" w:history="1">
+          <w:hyperlink w:anchor="_Toc55998688" w:history="1">
             <w:r>
               <w:rPr>
                 <w:rStyle w:val="a5"/>
@@ -619,7 +631,7 @@
                 <w:noProof/>
                 <w:webHidden/>
               </w:rPr>
-              <w:instrText xml:space="preserve"> PAGEREF _Toc55914381 \h </w:instrText>
+              <w:instrText xml:space="preserve"> PAGEREF _Toc55998688 \h </w:instrText>
             </w:r>
             <w:r>
               <w:rPr>
@@ -657,10 +669,12 @@
               <w:tab w:val="right" w:leader="dot" w:pos="10456"/>
             </w:tabs>
             <w:rPr>
+              <w:rFonts w:eastAsiaTheme="minorEastAsia"/>
               <w:noProof/>
+              <w:lang w:eastAsia="ru-RU"/>
             </w:rPr>
           </w:pPr>
-          <w:hyperlink w:anchor="_Toc55914382" w:history="1">
+          <w:hyperlink w:anchor="_Toc55998689" w:history="1">
             <w:r>
               <w:rPr>
                 <w:rStyle w:val="a5"/>
@@ -687,7 +701,7 @@
                 <w:noProof/>
                 <w:webHidden/>
               </w:rPr>
-              <w:instrText xml:space="preserve"> PAGEREF _Toc55914382 \h </w:instrText>
+              <w:instrText xml:space="preserve"> PAGEREF _Toc55998689 \h </w:instrText>
             </w:r>
             <w:r>
               <w:rPr>
@@ -725,10 +739,12 @@
               <w:tab w:val="right" w:leader="dot" w:pos="10456"/>
             </w:tabs>
             <w:rPr>
+              <w:rFonts w:eastAsiaTheme="minorEastAsia"/>
               <w:noProof/>
+              <w:lang w:eastAsia="ru-RU"/>
             </w:rPr>
           </w:pPr>
-          <w:hyperlink w:anchor="_Toc55914383" w:history="1">
+          <w:hyperlink w:anchor="_Toc55998690" w:history="1">
             <w:r>
               <w:rPr>
                 <w:rStyle w:val="a5"/>
@@ -755,7 +771,7 @@
                 <w:noProof/>
                 <w:webHidden/>
               </w:rPr>
-              <w:instrText xml:space="preserve"> PAGEREF _Toc55914383 \h </w:instrText>
+              <w:instrText xml:space="preserve"> PAGEREF _Toc55998690 \h </w:instrText>
             </w:r>
             <w:r>
               <w:rPr>
@@ -793,16 +809,18 @@
               <w:tab w:val="right" w:leader="dot" w:pos="10456"/>
             </w:tabs>
             <w:rPr>
+              <w:rFonts w:eastAsiaTheme="minorEastAsia"/>
               <w:noProof/>
+              <w:lang w:eastAsia="ru-RU"/>
             </w:rPr>
           </w:pPr>
-          <w:hyperlink w:anchor="_Toc55914384" w:history="1">
+          <w:hyperlink w:anchor="_Toc55998691" w:history="1">
             <w:r>
               <w:rPr>
                 <w:rStyle w:val="a5"/>
                 <w:noProof/>
               </w:rPr>
-              <w:t>Выводы</w:t>
+              <w:t>Конфигурационные файлы и таблица результатов</w:t>
             </w:r>
             <w:r>
               <w:rPr>
@@ -823,7 +841,77 @@
                 <w:noProof/>
                 <w:webHidden/>
               </w:rPr>
-              <w:instrText xml:space="preserve"> PAGEREF _Toc55914384 \h </w:instrText>
+              <w:instrText xml:space="preserve"> PAGEREF _Toc55998691 \h </w:instrText>
+            </w:r>
+            <w:r>
+              <w:rPr>
+                <w:noProof/>
+                <w:webHidden/>
+              </w:rPr>
+            </w:r>
+            <w:r>
+              <w:rPr>
+                <w:noProof/>
+                <w:webHidden/>
+              </w:rPr>
+              <w:fldChar w:fldCharType="separate"/>
+            </w:r>
+            <w:r>
+              <w:rPr>
+                <w:noProof/>
+                <w:webHidden/>
+              </w:rPr>
+              <w:t>9</w:t>
+            </w:r>
+            <w:r>
+              <w:rPr>
+                <w:noProof/>
+                <w:webHidden/>
+              </w:rPr>
+              <w:fldChar w:fldCharType="end"/>
+            </w:r>
+          </w:hyperlink>
+        </w:p>
+        <w:p>
+          <w:pPr>
+            <w:pStyle w:val="11"/>
+            <w:tabs>
+              <w:tab w:val="right" w:leader="dot" w:pos="10456"/>
+            </w:tabs>
+            <w:rPr>
+              <w:rFonts w:eastAsiaTheme="minorEastAsia"/>
+              <w:noProof/>
+              <w:lang w:eastAsia="ru-RU"/>
+            </w:rPr>
+          </w:pPr>
+          <w:hyperlink w:anchor="_Toc55998692" w:history="1">
+            <w:r>
+              <w:rPr>
+                <w:rStyle w:val="a5"/>
+                <w:noProof/>
+              </w:rPr>
+              <w:t>Выводы</w:t>
+            </w:r>
+            <w:r>
+              <w:rPr>
+                <w:noProof/>
+                <w:webHidden/>
+              </w:rPr>
+              <w:tab/>
+            </w:r>
+            <w:r>
+              <w:rPr>
+                <w:noProof/>
+                <w:webHidden/>
+              </w:rPr>
+              <w:fldChar w:fldCharType="begin"/>
+            </w:r>
+            <w:r>
+              <w:rPr>
+                <w:noProof/>
+                <w:webHidden/>
+              </w:rPr>
+              <w:instrText xml:space="preserve"> PAGEREF _Toc55998692 \h </w:instrText>
             </w:r>
             <w:r>
               <w:rPr>
@@ -869,7 +957,7 @@
       <w:pPr>
         <w:pStyle w:val="1"/>
       </w:pPr>
-      <w:bookmarkStart w:id="0" w:name="_Toc55914377"/>
+      <w:bookmarkStart w:id="0" w:name="_Toc55998684"/>
       <w:r>
         <w:t>Задание</w:t>
       </w:r>
@@ -1225,7 +1313,7 @@
       <w:pPr>
         <w:pStyle w:val="1"/>
       </w:pPr>
-      <w:bookmarkStart w:id="1" w:name="_Toc55914378"/>
+      <w:bookmarkStart w:id="1" w:name="_Toc55998685"/>
       <w:r>
         <w:lastRenderedPageBreak/>
         <w:t xml:space="preserve">Описание конфигурации </w:t>
@@ -1320,7 +1408,7 @@
       <w:pPr>
         <w:pStyle w:val="1"/>
       </w:pPr>
-      <w:bookmarkStart w:id="2" w:name="_Toc55914379"/>
+      <w:bookmarkStart w:id="2" w:name="_Toc55998686"/>
       <w:r>
         <w:t>Графики пропускной способности приложения</w:t>
       </w:r>
@@ -1335,6 +1423,9 @@
         <w:jc w:val="center"/>
       </w:pPr>
       <w:r>
+        <w:rPr>
+          <w:noProof/>
+        </w:rPr>
         <w:drawing>
           <wp:inline distT="0" distB="0" distL="0" distR="0" wp14:anchorId="7D33DB19" wp14:editId="0B57549E">
             <wp:extent cx="6309360" cy="3753916"/>
@@ -1380,14 +1471,27 @@
       <w:r>
         <w:t xml:space="preserve">График </w:t>
       </w:r>
-      <w:fldSimple w:instr=" SEQ График \* ARABIC ">
-        <w:r>
-          <w:rPr>
-            <w:noProof/>
-          </w:rPr>
-          <w:t>1</w:t>
-        </w:r>
-      </w:fldSimple>
+      <w:r>
+        <w:fldChar w:fldCharType="begin"/>
+      </w:r>
+      <w:r>
+        <w:instrText xml:space="preserve"> SEQ График \* ARABIC </w:instrText>
+      </w:r>
+      <w:r>
+        <w:fldChar w:fldCharType="separate"/>
+      </w:r>
+      <w:r>
+        <w:rPr>
+          <w:noProof/>
+        </w:rPr>
+        <w:t>1</w:t>
+      </w:r>
+      <w:r>
+        <w:rPr>
+          <w:noProof/>
+        </w:rPr>
+        <w:fldChar w:fldCharType="end"/>
+      </w:r>
       <w:r>
         <w:t xml:space="preserve"> </w:t>
       </w:r>
@@ -1402,6 +1506,7 @@
       </w:pPr>
       <w:r>
         <w:rPr>
+          <w:noProof/>
           <w:lang w:val="en-US"/>
         </w:rPr>
         <w:lastRenderedPageBreak/>
@@ -1450,14 +1555,27 @@
       <w:r>
         <w:t xml:space="preserve">График </w:t>
       </w:r>
-      <w:fldSimple w:instr=" SEQ График \* ARABIC ">
-        <w:r>
-          <w:rPr>
-            <w:noProof/>
-          </w:rPr>
-          <w:t>2</w:t>
-        </w:r>
-      </w:fldSimple>
+      <w:r>
+        <w:fldChar w:fldCharType="begin"/>
+      </w:r>
+      <w:r>
+        <w:instrText xml:space="preserve"> SEQ График \* ARABIC </w:instrText>
+      </w:r>
+      <w:r>
+        <w:fldChar w:fldCharType="separate"/>
+      </w:r>
+      <w:r>
+        <w:rPr>
+          <w:noProof/>
+        </w:rPr>
+        <w:t>2</w:t>
+      </w:r>
+      <w:r>
+        <w:rPr>
+          <w:noProof/>
+        </w:rPr>
+        <w:fldChar w:fldCharType="end"/>
+      </w:r>
       <w:r>
         <w:t xml:space="preserve"> График времени ответа для 1ой конфигурации</w:t>
       </w:r>
@@ -1470,6 +1588,7 @@
       </w:pPr>
       <w:r>
         <w:rPr>
+          <w:noProof/>
           <w:lang w:val="en-US"/>
         </w:rPr>
         <w:drawing>
@@ -1517,14 +1636,27 @@
       <w:r>
         <w:t xml:space="preserve">График </w:t>
       </w:r>
-      <w:fldSimple w:instr=" SEQ График \* ARABIC ">
-        <w:r>
-          <w:rPr>
-            <w:noProof/>
-          </w:rPr>
-          <w:t>3</w:t>
-        </w:r>
-      </w:fldSimple>
+      <w:r>
+        <w:fldChar w:fldCharType="begin"/>
+      </w:r>
+      <w:r>
+        <w:instrText xml:space="preserve"> SEQ График \* ARABIC </w:instrText>
+      </w:r>
+      <w:r>
+        <w:fldChar w:fldCharType="separate"/>
+      </w:r>
+      <w:r>
+        <w:rPr>
+          <w:noProof/>
+        </w:rPr>
+        <w:t>3</w:t>
+      </w:r>
+      <w:r>
+        <w:rPr>
+          <w:noProof/>
+        </w:rPr>
+        <w:fldChar w:fldCharType="end"/>
+      </w:r>
       <w:r>
         <w:t xml:space="preserve"> </w:t>
       </w:r>
@@ -1544,6 +1676,7 @@
       </w:pPr>
       <w:r>
         <w:rPr>
+          <w:noProof/>
           <w:lang w:val="en-US"/>
         </w:rPr>
         <w:lastRenderedPageBreak/>
@@ -1592,14 +1725,27 @@
       <w:r>
         <w:t xml:space="preserve">График </w:t>
       </w:r>
-      <w:fldSimple w:instr=" SEQ График \* ARABIC ">
-        <w:r>
-          <w:rPr>
-            <w:noProof/>
-          </w:rPr>
-          <w:t>4</w:t>
-        </w:r>
-      </w:fldSimple>
+      <w:r>
+        <w:fldChar w:fldCharType="begin"/>
+      </w:r>
+      <w:r>
+        <w:instrText xml:space="preserve"> SEQ График \* ARABIC </w:instrText>
+      </w:r>
+      <w:r>
+        <w:fldChar w:fldCharType="separate"/>
+      </w:r>
+      <w:r>
+        <w:rPr>
+          <w:noProof/>
+        </w:rPr>
+        <w:t>4</w:t>
+      </w:r>
+      <w:r>
+        <w:rPr>
+          <w:noProof/>
+        </w:rPr>
+        <w:fldChar w:fldCharType="end"/>
+      </w:r>
       <w:r>
         <w:t xml:space="preserve"> График времени ответа для 2ой конфигурации</w:t>
       </w:r>
@@ -1610,6 +1756,7 @@
       </w:pPr>
       <w:r>
         <w:rPr>
+          <w:noProof/>
           <w:lang w:val="en-US"/>
         </w:rPr>
         <w:drawing>
@@ -1657,14 +1804,27 @@
       <w:r>
         <w:t xml:space="preserve">График </w:t>
       </w:r>
-      <w:fldSimple w:instr=" SEQ График \* ARABIC ">
-        <w:r>
-          <w:rPr>
-            <w:noProof/>
-          </w:rPr>
-          <w:t>5</w:t>
-        </w:r>
-      </w:fldSimple>
+      <w:r>
+        <w:fldChar w:fldCharType="begin"/>
+      </w:r>
+      <w:r>
+        <w:instrText xml:space="preserve"> SEQ График \* ARABIC </w:instrText>
+      </w:r>
+      <w:r>
+        <w:fldChar w:fldCharType="separate"/>
+      </w:r>
+      <w:r>
+        <w:rPr>
+          <w:noProof/>
+        </w:rPr>
+        <w:t>5</w:t>
+      </w:r>
+      <w:r>
+        <w:rPr>
+          <w:noProof/>
+        </w:rPr>
+        <w:fldChar w:fldCharType="end"/>
+      </w:r>
       <w:r>
         <w:t xml:space="preserve"> </w:t>
       </w:r>
@@ -1684,6 +1844,7 @@
       </w:pPr>
       <w:r>
         <w:rPr>
+          <w:noProof/>
           <w:lang w:val="en-US"/>
         </w:rPr>
         <w:lastRenderedPageBreak/>
@@ -1732,14 +1893,27 @@
       <w:r>
         <w:t xml:space="preserve">График </w:t>
       </w:r>
-      <w:fldSimple w:instr=" SEQ График \* ARABIC ">
-        <w:r>
-          <w:rPr>
-            <w:noProof/>
-          </w:rPr>
-          <w:t>6</w:t>
-        </w:r>
-      </w:fldSimple>
+      <w:r>
+        <w:fldChar w:fldCharType="begin"/>
+      </w:r>
+      <w:r>
+        <w:instrText xml:space="preserve"> SEQ График \* ARABIC </w:instrText>
+      </w:r>
+      <w:r>
+        <w:fldChar w:fldCharType="separate"/>
+      </w:r>
+      <w:r>
+        <w:rPr>
+          <w:noProof/>
+        </w:rPr>
+        <w:t>6</w:t>
+      </w:r>
+      <w:r>
+        <w:rPr>
+          <w:noProof/>
+        </w:rPr>
+        <w:fldChar w:fldCharType="end"/>
+      </w:r>
       <w:r>
         <w:t xml:space="preserve"> График времени ответа для 3ей конфигурации</w:t>
       </w:r>
@@ -1748,7 +1922,7 @@
       <w:pPr>
         <w:pStyle w:val="1"/>
       </w:pPr>
-      <w:bookmarkStart w:id="3" w:name="_Toc55914380"/>
+      <w:bookmarkStart w:id="3" w:name="_Toc55998687"/>
       <w:r>
         <w:t>Выводы по выбранной конфигурации</w:t>
       </w:r>
@@ -1766,14 +1940,27 @@
       <w:r>
         <w:t xml:space="preserve">Таблица </w:t>
       </w:r>
-      <w:fldSimple w:instr=" SEQ Таблица \* ARABIC ">
-        <w:r>
-          <w:rPr>
-            <w:noProof/>
-          </w:rPr>
-          <w:t>1</w:t>
-        </w:r>
-      </w:fldSimple>
+      <w:r>
+        <w:fldChar w:fldCharType="begin"/>
+      </w:r>
+      <w:r>
+        <w:instrText xml:space="preserve"> SEQ Таблица \* ARABIC </w:instrText>
+      </w:r>
+      <w:r>
+        <w:fldChar w:fldCharType="separate"/>
+      </w:r>
+      <w:r>
+        <w:rPr>
+          <w:noProof/>
+        </w:rPr>
+        <w:t>1</w:t>
+      </w:r>
+      <w:r>
+        <w:rPr>
+          <w:noProof/>
+        </w:rPr>
+        <w:fldChar w:fldCharType="end"/>
+      </w:r>
       <w:r>
         <w:t xml:space="preserve"> Сводная таблица результатов</w:t>
       </w:r>
@@ -2245,15 +2432,7 @@
                 <w:sz w:val="20"/>
                 <w:szCs w:val="20"/>
               </w:rPr>
-              <w:t>Конфигурация</w:t>
-            </w:r>
-            <w:r>
-              <w:rPr>
-                <w:rFonts w:ascii="Times New Roman" w:hAnsi="Times New Roman" w:cs="Times New Roman"/>
-                <w:sz w:val="20"/>
-                <w:szCs w:val="20"/>
-              </w:rPr>
-              <w:t xml:space="preserve"> 3</w:t>
+              <w:t>Конфигурация 3</w:t>
             </w:r>
           </w:p>
         </w:tc>
@@ -2452,7 +2631,7 @@
       <w:pPr>
         <w:pStyle w:val="1"/>
       </w:pPr>
-      <w:bookmarkStart w:id="4" w:name="_Toc55914381"/>
+      <w:bookmarkStart w:id="4" w:name="_Toc55998688"/>
       <w:r>
         <w:lastRenderedPageBreak/>
         <w:t xml:space="preserve">Описание конфигурации </w:t>
@@ -2467,13 +2646,7 @@
         <w:t xml:space="preserve"> </w:t>
       </w:r>
       <w:r>
-        <w:t xml:space="preserve">для </w:t>
-      </w:r>
-      <w:r>
-        <w:t>стресс-</w:t>
-      </w:r>
-      <w:r>
-        <w:t>тестирования</w:t>
+        <w:t>для стресс-тестирования</w:t>
       </w:r>
       <w:bookmarkEnd w:id="4"/>
       <w:r>
@@ -2546,7 +2719,7 @@
       <w:pPr>
         <w:pStyle w:val="1"/>
       </w:pPr>
-      <w:bookmarkStart w:id="5" w:name="_Toc55914382"/>
+      <w:bookmarkStart w:id="5" w:name="_Toc55998689"/>
       <w:r>
         <w:t>Результаты стресс-тестирования</w:t>
       </w:r>
@@ -2560,6 +2733,7 @@
       <w:r>
         <w:rPr>
           <w:rFonts w:ascii="Times New Roman" w:hAnsi="Times New Roman" w:cs="Times New Roman"/>
+          <w:noProof/>
         </w:rPr>
         <w:drawing>
           <wp:inline distT="0" distB="0" distL="0" distR="0" wp14:anchorId="55B489D8" wp14:editId="63BA238D">
@@ -2606,14 +2780,27 @@
       <w:r>
         <w:t xml:space="preserve">График </w:t>
       </w:r>
-      <w:fldSimple w:instr=" SEQ График \* ARABIC ">
-        <w:r>
-          <w:rPr>
-            <w:noProof/>
-          </w:rPr>
-          <w:t>7</w:t>
-        </w:r>
-      </w:fldSimple>
+      <w:r>
+        <w:fldChar w:fldCharType="begin"/>
+      </w:r>
+      <w:r>
+        <w:instrText xml:space="preserve"> SEQ График \* ARABIC </w:instrText>
+      </w:r>
+      <w:r>
+        <w:fldChar w:fldCharType="separate"/>
+      </w:r>
+      <w:r>
+        <w:rPr>
+          <w:noProof/>
+        </w:rPr>
+        <w:t>7</w:t>
+      </w:r>
+      <w:r>
+        <w:rPr>
+          <w:noProof/>
+        </w:rPr>
+        <w:fldChar w:fldCharType="end"/>
+      </w:r>
       <w:r>
         <w:t xml:space="preserve"> </w:t>
       </w:r>
@@ -2629,6 +2816,7 @@
       <w:r>
         <w:rPr>
           <w:rFonts w:ascii="Times New Roman" w:hAnsi="Times New Roman" w:cs="Times New Roman"/>
+          <w:noProof/>
         </w:rPr>
         <w:lastRenderedPageBreak/>
         <w:drawing>
@@ -2679,14 +2867,27 @@
       <w:r>
         <w:t xml:space="preserve">График </w:t>
       </w:r>
-      <w:fldSimple w:instr=" SEQ График \* ARABIC ">
-        <w:r>
-          <w:rPr>
-            <w:noProof/>
-          </w:rPr>
-          <w:t>8</w:t>
-        </w:r>
-      </w:fldSimple>
+      <w:r>
+        <w:fldChar w:fldCharType="begin"/>
+      </w:r>
+      <w:r>
+        <w:instrText xml:space="preserve"> SEQ График \* ARABIC </w:instrText>
+      </w:r>
+      <w:r>
+        <w:fldChar w:fldCharType="separate"/>
+      </w:r>
+      <w:r>
+        <w:rPr>
+          <w:noProof/>
+        </w:rPr>
+        <w:t>8</w:t>
+      </w:r>
+      <w:r>
+        <w:rPr>
+          <w:noProof/>
+        </w:rPr>
+        <w:fldChar w:fldCharType="end"/>
+      </w:r>
       <w:r>
         <w:t xml:space="preserve"> График времени ответа при стресс-тестировании</w:t>
       </w:r>
@@ -2728,7 +2929,7 @@
       <w:pPr>
         <w:pStyle w:val="2"/>
       </w:pPr>
-      <w:bookmarkStart w:id="6" w:name="_Toc55914383"/>
+      <w:bookmarkStart w:id="6" w:name="_Toc55998690"/>
       <w:r>
         <w:t>Анализ результатов стресс-тестирования:</w:t>
       </w:r>
@@ -2776,21 +2977,105 @@
     </w:p>
     <w:p>
       <w:pPr>
+        <w:ind w:firstLine="284"/>
+        <w:jc w:val="both"/>
+        <w:rPr>
+          <w:rFonts w:ascii="Times New Roman" w:hAnsi="Times New Roman" w:cs="Times New Roman"/>
+        </w:rPr>
+      </w:pPr>
+    </w:p>
+    <w:p>
+      <w:pPr>
         <w:pStyle w:val="1"/>
       </w:pPr>
-      <w:bookmarkStart w:id="7" w:name="_Toc55914384"/>
-      <w:r>
-        <w:t>Выводы</w:t>
+      <w:bookmarkStart w:id="7" w:name="_Toc55998691"/>
+      <w:r>
+        <w:t>Конфигурационные файлы и таблица результатов</w:t>
       </w:r>
       <w:bookmarkEnd w:id="7"/>
     </w:p>
     <w:p>
       <w:r>
+        <w:drawing>
+          <wp:anchor distT="0" distB="0" distL="114300" distR="114300" simplePos="0" relativeHeight="251658240" behindDoc="0" locked="0" layoutInCell="1" allowOverlap="1" wp14:anchorId="4B6A1CC9" wp14:editId="12AABB4D">
+            <wp:simplePos x="0" y="0"/>
+            <wp:positionH relativeFrom="column">
+              <wp:posOffset>0</wp:posOffset>
+            </wp:positionH>
+            <wp:positionV relativeFrom="paragraph">
+              <wp:posOffset>1465</wp:posOffset>
+            </wp:positionV>
+            <wp:extent cx="1422473" cy="1441524"/>
+            <wp:effectExtent l="0" t="0" r="6350" b="6350"/>
+            <wp:wrapSquare wrapText="bothSides"/>
+            <wp:docPr id="6" name="Рисунок 6"/>
+            <wp:cNvGraphicFramePr>
+              <a:graphicFrameLocks xmlns:a="http://schemas.openxmlformats.org/drawingml/2006/main" noChangeAspect="1"/>
+            </wp:cNvGraphicFramePr>
+            <a:graphic xmlns:a="http://schemas.openxmlformats.org/drawingml/2006/main">
+              <a:graphicData uri="http://schemas.openxmlformats.org/drawingml/2006/picture">
+                <pic:pic xmlns:pic="http://schemas.openxmlformats.org/drawingml/2006/picture">
+                  <pic:nvPicPr>
+                    <pic:cNvPr id="1" name=""/>
+                    <pic:cNvPicPr/>
+                  </pic:nvPicPr>
+                  <pic:blipFill>
+                    <a:blip r:embed="rId22">
+                      <a:extLst>
+                        <a:ext uri="{28A0092B-C50C-407E-A947-70E740481C1C}">
+                          <a14:useLocalDpi xmlns:a14="http://schemas.microsoft.com/office/drawing/2010/main" val="0"/>
+                        </a:ext>
+                      </a:extLst>
+                    </a:blip>
+                    <a:stretch>
+                      <a:fillRect/>
+                    </a:stretch>
+                  </pic:blipFill>
+                  <pic:spPr>
+                    <a:xfrm>
+                      <a:off x="0" y="0"/>
+                      <a:ext cx="1422473" cy="1441524"/>
+                    </a:xfrm>
+                    <a:prstGeom prst="rect">
+                      <a:avLst/>
+                    </a:prstGeom>
+                  </pic:spPr>
+                </pic:pic>
+              </a:graphicData>
+            </a:graphic>
+          </wp:anchor>
+        </w:drawing>
+      </w:r>
+      <w:r>
+        <w:t>https://github.com/AnastasiyaSmirnova/TPO_lab4</w:t>
+      </w:r>
+    </w:p>
+    <w:p/>
+    <w:p/>
+    <w:p/>
+    <w:p/>
+    <w:p/>
+    <w:p>
+      <w:pPr>
+        <w:pStyle w:val="1"/>
+      </w:pPr>
+      <w:bookmarkStart w:id="8" w:name="_Toc55998692"/>
+      <w:r>
+        <w:t>Выводы</w:t>
+      </w:r>
+      <w:bookmarkEnd w:id="8"/>
+    </w:p>
+    <w:p>
+      <w:pPr>
+        <w:ind w:firstLine="284"/>
+        <w:jc w:val="both"/>
+      </w:pPr>
+      <w:r>
         <w:t xml:space="preserve">В ходе выполнения лабораторной работы было проведено нагрузочное и стресс-тестирование. В результате первого была определена оптимальная конфигурация приложения; в результате второго – определена максимальная нагрузка, при которой соблюдаются поставленные требования по максимальному времени отклика. </w:t>
       </w:r>
     </w:p>
     <w:sectPr>
-      <w:footerReference w:type="default" r:id="rId22"/>
+      <w:footerReference w:type="default" r:id="rId23"/>
       <w:pgSz w:w="11906" w:h="16838"/>
       <w:pgMar w:top="720" w:right="720" w:bottom="720" w:left="720" w:header="708" w:footer="708" w:gutter="0"/>
       <w:cols w:space="708"/>
@@ -2836,6 +3121,7 @@
         <w:docPartUnique/>
       </w:docPartObj>
     </w:sdtPr>
+    <w:sdtEndPr/>
     <w:sdtContent>
       <w:p>
         <w:pPr>

</xml_diff>